<commit_message>
fixed projects mobile view, added coursework doc
</commit_message>
<xml_diff>
--- a/Coursework/Coursework.docx
+++ b/Coursework/Coursework.docx
@@ -105,7 +105,6 @@
                                     <w:alias w:val="Title"/>
                                     <w:tag w:val=""/>
                                     <w:id w:val="151731938"/>
-                                    <w:showingPlcHdr/>
                                     <w:dataBinding w:prefixMappings="xmlns:ns0='http://purl.org/dc/elements/1.1/' xmlns:ns1='http://schemas.openxmlformats.org/package/2006/metadata/core-properties' " w:xpath="/ns1:coreProperties[1]/ns0:title[1]" w:storeItemID="{6C3C8BC8-F283-45AE-878A-BAB7291924A1}"/>
                                     <w:text/>
                                   </w:sdtPr>
@@ -116,50 +115,11 @@
                                         <w:sz w:val="72"/>
                                         <w:szCs w:val="72"/>
                                       </w:rPr>
-                                      <w:t>[Document title]</w:t>
+                                      <w:t>Website Project</w:t>
                                     </w:r>
                                   </w:sdtContent>
                                 </w:sdt>
                               </w:p>
-                              <w:sdt>
-                                <w:sdtPr>
-                                  <w:rPr>
-                                    <w:caps/>
-                                    <w:color w:val="1F4E79" w:themeColor="accent5" w:themeShade="80"/>
-                                    <w:sz w:val="28"/>
-                                    <w:szCs w:val="28"/>
-                                  </w:rPr>
-                                  <w:alias w:val="Subtitle"/>
-                                  <w:tag w:val=""/>
-                                  <w:id w:val="-2090151685"/>
-                                  <w:showingPlcHdr/>
-                                  <w:dataBinding w:prefixMappings="xmlns:ns0='http://purl.org/dc/elements/1.1/' xmlns:ns1='http://schemas.openxmlformats.org/package/2006/metadata/core-properties' " w:xpath="/ns1:coreProperties[1]/ns0:subject[1]" w:storeItemID="{6C3C8BC8-F283-45AE-878A-BAB7291924A1}"/>
-                                  <w:text/>
-                                </w:sdtPr>
-                                <w:sdtContent>
-                                  <w:p>
-                                    <w:pPr>
-                                      <w:pStyle w:val="NoSpacing"/>
-                                      <w:spacing w:before="40" w:after="40"/>
-                                      <w:rPr>
-                                        <w:caps/>
-                                        <w:color w:val="1F4E79" w:themeColor="accent5" w:themeShade="80"/>
-                                        <w:sz w:val="28"/>
-                                        <w:szCs w:val="28"/>
-                                      </w:rPr>
-                                    </w:pPr>
-                                    <w:r>
-                                      <w:rPr>
-                                        <w:caps/>
-                                        <w:color w:val="1F4E79" w:themeColor="accent5" w:themeShade="80"/>
-                                        <w:sz w:val="28"/>
-                                        <w:szCs w:val="28"/>
-                                      </w:rPr>
-                                      <w:t>[Document subtitle]</w:t>
-                                    </w:r>
-                                  </w:p>
-                                </w:sdtContent>
-                              </w:sdt>
                               <w:sdt>
                                 <w:sdtPr>
                                   <w:rPr>
@@ -193,7 +153,7 @@
                                         <w:sz w:val="24"/>
                                         <w:szCs w:val="24"/>
                                       </w:rPr>
-                                      <w:t>User</w:t>
+                                      <w:t>Haroon Sadiq</w:t>
                                     </w:r>
                                   </w:p>
                                 </w:sdtContent>
@@ -247,7 +207,6 @@
                               <w:alias w:val="Title"/>
                               <w:tag w:val=""/>
                               <w:id w:val="151731938"/>
-                              <w:showingPlcHdr/>
                               <w:dataBinding w:prefixMappings="xmlns:ns0='http://purl.org/dc/elements/1.1/' xmlns:ns1='http://schemas.openxmlformats.org/package/2006/metadata/core-properties' " w:xpath="/ns1:coreProperties[1]/ns0:title[1]" w:storeItemID="{6C3C8BC8-F283-45AE-878A-BAB7291924A1}"/>
                               <w:text/>
                             </w:sdtPr>
@@ -258,50 +217,11 @@
                                   <w:sz w:val="72"/>
                                   <w:szCs w:val="72"/>
                                 </w:rPr>
-                                <w:t>[Document title]</w:t>
+                                <w:t>Website Project</w:t>
                               </w:r>
                             </w:sdtContent>
                           </w:sdt>
                         </w:p>
-                        <w:sdt>
-                          <w:sdtPr>
-                            <w:rPr>
-                              <w:caps/>
-                              <w:color w:val="1F4E79" w:themeColor="accent5" w:themeShade="80"/>
-                              <w:sz w:val="28"/>
-                              <w:szCs w:val="28"/>
-                            </w:rPr>
-                            <w:alias w:val="Subtitle"/>
-                            <w:tag w:val=""/>
-                            <w:id w:val="-2090151685"/>
-                            <w:showingPlcHdr/>
-                            <w:dataBinding w:prefixMappings="xmlns:ns0='http://purl.org/dc/elements/1.1/' xmlns:ns1='http://schemas.openxmlformats.org/package/2006/metadata/core-properties' " w:xpath="/ns1:coreProperties[1]/ns0:subject[1]" w:storeItemID="{6C3C8BC8-F283-45AE-878A-BAB7291924A1}"/>
-                            <w:text/>
-                          </w:sdtPr>
-                          <w:sdtContent>
-                            <w:p>
-                              <w:pPr>
-                                <w:pStyle w:val="NoSpacing"/>
-                                <w:spacing w:before="40" w:after="40"/>
-                                <w:rPr>
-                                  <w:caps/>
-                                  <w:color w:val="1F4E79" w:themeColor="accent5" w:themeShade="80"/>
-                                  <w:sz w:val="28"/>
-                                  <w:szCs w:val="28"/>
-                                </w:rPr>
-                              </w:pPr>
-                              <w:r>
-                                <w:rPr>
-                                  <w:caps/>
-                                  <w:color w:val="1F4E79" w:themeColor="accent5" w:themeShade="80"/>
-                                  <w:sz w:val="28"/>
-                                  <w:szCs w:val="28"/>
-                                </w:rPr>
-                                <w:t>[Document subtitle]</w:t>
-                              </w:r>
-                            </w:p>
-                          </w:sdtContent>
-                        </w:sdt>
                         <w:sdt>
                           <w:sdtPr>
                             <w:rPr>
@@ -335,7 +255,7 @@
                                   <w:sz w:val="24"/>
                                   <w:szCs w:val="24"/>
                                 </w:rPr>
-                                <w:t>User</w:t>
+                                <w:t>Haroon Sadiq</w:t>
                               </w:r>
                             </w:p>
                           </w:sdtContent>
@@ -425,9 +345,8 @@
                                   <w:alias w:val="Year"/>
                                   <w:tag w:val=""/>
                                   <w:id w:val="-785116381"/>
-                                  <w:showingPlcHdr/>
                                   <w:dataBinding w:prefixMappings="xmlns:ns0='http://schemas.microsoft.com/office/2006/coverPageProps' " w:xpath="/ns0:CoverPageProperties[1]/ns0:PublishDate[1]" w:storeItemID="{55AF091B-3C7A-41E3-B477-F2FDAA23CFDA}"/>
-                                  <w:date>
+                                  <w:date w:fullDate="2021-01-01T00:00:00Z">
                                     <w:dateFormat w:val="yyyy"/>
                                     <w:lid w:val="en-US"/>
                                     <w:storeMappedDataAs w:val="dateTime"/>
@@ -451,7 +370,7 @@
                                         <w:sz w:val="24"/>
                                         <w:szCs w:val="24"/>
                                       </w:rPr>
-                                      <w:t>[Year]</w:t>
+                                      <w:t>2021</w:t>
                                     </w:r>
                                   </w:p>
                                 </w:sdtContent>
@@ -492,9 +411,8 @@
                             <w:alias w:val="Year"/>
                             <w:tag w:val=""/>
                             <w:id w:val="-785116381"/>
-                            <w:showingPlcHdr/>
                             <w:dataBinding w:prefixMappings="xmlns:ns0='http://schemas.microsoft.com/office/2006/coverPageProps' " w:xpath="/ns0:CoverPageProperties[1]/ns0:PublishDate[1]" w:storeItemID="{55AF091B-3C7A-41E3-B477-F2FDAA23CFDA}"/>
-                            <w:date>
+                            <w:date w:fullDate="2021-01-01T00:00:00Z">
                               <w:dateFormat w:val="yyyy"/>
                               <w:lid w:val="en-US"/>
                               <w:storeMappedDataAs w:val="dateTime"/>
@@ -518,7 +436,7 @@
                                   <w:sz w:val="24"/>
                                   <w:szCs w:val="24"/>
                                 </w:rPr>
-                                <w:t>[Year]</w:t>
+                                <w:t>2021</w:t>
                               </w:r>
                             </w:p>
                           </w:sdtContent>
@@ -586,7 +504,7 @@
           <w:r>
             <w:fldChar w:fldCharType="separate"/>
           </w:r>
-          <w:hyperlink w:anchor="_Toc62219000" w:history="1">
+          <w:hyperlink w:anchor="_Toc62230296" w:history="1">
             <w:r>
               <w:rPr>
                 <w:rStyle w:val="Hyperlink"/>
@@ -613,7 +531,7 @@
                 <w:noProof/>
                 <w:webHidden/>
               </w:rPr>
-              <w:instrText xml:space="preserve"> PAGEREF _Toc62219000 \h </w:instrText>
+              <w:instrText xml:space="preserve"> PAGEREF _Toc62230296 \h </w:instrText>
             </w:r>
             <w:r>
               <w:rPr>
@@ -656,7 +574,7 @@
               <w:lang w:eastAsia="en-GB"/>
             </w:rPr>
           </w:pPr>
-          <w:hyperlink w:anchor="_Toc62219001" w:history="1">
+          <w:hyperlink w:anchor="_Toc62230297" w:history="1">
             <w:r>
               <w:rPr>
                 <w:rStyle w:val="Hyperlink"/>
@@ -683,7 +601,7 @@
                 <w:noProof/>
                 <w:webHidden/>
               </w:rPr>
-              <w:instrText xml:space="preserve"> PAGEREF _Toc62219001 \h </w:instrText>
+              <w:instrText xml:space="preserve"> PAGEREF _Toc62230297 \h </w:instrText>
             </w:r>
             <w:r>
               <w:rPr>
@@ -726,7 +644,7 @@
               <w:lang w:eastAsia="en-GB"/>
             </w:rPr>
           </w:pPr>
-          <w:hyperlink w:anchor="_Toc62219002" w:history="1">
+          <w:hyperlink w:anchor="_Toc62230298" w:history="1">
             <w:r>
               <w:rPr>
                 <w:rStyle w:val="Hyperlink"/>
@@ -753,7 +671,7 @@
                 <w:noProof/>
                 <w:webHidden/>
               </w:rPr>
-              <w:instrText xml:space="preserve"> PAGEREF _Toc62219002 \h </w:instrText>
+              <w:instrText xml:space="preserve"> PAGEREF _Toc62230298 \h </w:instrText>
             </w:r>
             <w:r>
               <w:rPr>
@@ -796,7 +714,7 @@
               <w:lang w:eastAsia="en-GB"/>
             </w:rPr>
           </w:pPr>
-          <w:hyperlink w:anchor="_Toc62219003" w:history="1">
+          <w:hyperlink w:anchor="_Toc62230299" w:history="1">
             <w:r>
               <w:rPr>
                 <w:rStyle w:val="Hyperlink"/>
@@ -823,7 +741,7 @@
                 <w:noProof/>
                 <w:webHidden/>
               </w:rPr>
-              <w:instrText xml:space="preserve"> PAGEREF _Toc62219003 \h </w:instrText>
+              <w:instrText xml:space="preserve"> PAGEREF _Toc62230299 \h </w:instrText>
             </w:r>
             <w:r>
               <w:rPr>
@@ -844,6 +762,139 @@
                 <w:webHidden/>
               </w:rPr>
               <w:t>3</w:t>
+            </w:r>
+            <w:r>
+              <w:rPr>
+                <w:noProof/>
+                <w:webHidden/>
+              </w:rPr>
+              <w:fldChar w:fldCharType="end"/>
+            </w:r>
+          </w:hyperlink>
+        </w:p>
+        <w:p>
+          <w:pPr>
+            <w:pStyle w:val="TOC2"/>
+            <w:tabs>
+              <w:tab w:val="right" w:leader="dot" w:pos="9016"/>
+            </w:tabs>
+            <w:rPr>
+              <w:rFonts w:asciiTheme="minorHAnsi" w:eastAsiaTheme="minorEastAsia" w:hAnsiTheme="minorHAnsi"/>
+              <w:noProof/>
+              <w:lang w:eastAsia="en-GB"/>
+            </w:rPr>
+          </w:pPr>
+          <w:hyperlink w:anchor="_Toc62230300" w:history="1">
+            <w:r>
+              <w:rPr>
+                <w:noProof/>
+                <w:webHidden/>
+              </w:rPr>
+              <w:tab/>
+            </w:r>
+            <w:r>
+              <w:rPr>
+                <w:noProof/>
+                <w:webHidden/>
+              </w:rPr>
+              <w:fldChar w:fldCharType="begin"/>
+            </w:r>
+            <w:r>
+              <w:rPr>
+                <w:noProof/>
+                <w:webHidden/>
+              </w:rPr>
+              <w:instrText xml:space="preserve"> PAGEREF _Toc62230300 \h </w:instrText>
+            </w:r>
+            <w:r>
+              <w:rPr>
+                <w:noProof/>
+                <w:webHidden/>
+              </w:rPr>
+            </w:r>
+            <w:r>
+              <w:rPr>
+                <w:noProof/>
+                <w:webHidden/>
+              </w:rPr>
+              <w:fldChar w:fldCharType="separate"/>
+            </w:r>
+            <w:r>
+              <w:rPr>
+                <w:noProof/>
+                <w:webHidden/>
+              </w:rPr>
+              <w:t>6</w:t>
+            </w:r>
+            <w:r>
+              <w:rPr>
+                <w:noProof/>
+                <w:webHidden/>
+              </w:rPr>
+              <w:fldChar w:fldCharType="end"/>
+            </w:r>
+          </w:hyperlink>
+        </w:p>
+        <w:p>
+          <w:pPr>
+            <w:pStyle w:val="TOC2"/>
+            <w:tabs>
+              <w:tab w:val="right" w:leader="dot" w:pos="9016"/>
+            </w:tabs>
+            <w:rPr>
+              <w:rFonts w:asciiTheme="minorHAnsi" w:eastAsiaTheme="minorEastAsia" w:hAnsiTheme="minorHAnsi"/>
+              <w:noProof/>
+              <w:lang w:eastAsia="en-GB"/>
+            </w:rPr>
+          </w:pPr>
+          <w:hyperlink w:anchor="_Toc62230301" w:history="1">
+            <w:r>
+              <w:rPr>
+                <w:rStyle w:val="Hyperlink"/>
+                <w:noProof/>
+              </w:rPr>
+              <w:t>Written evaluation</w:t>
+            </w:r>
+            <w:r>
+              <w:rPr>
+                <w:noProof/>
+                <w:webHidden/>
+              </w:rPr>
+              <w:tab/>
+            </w:r>
+            <w:r>
+              <w:rPr>
+                <w:noProof/>
+                <w:webHidden/>
+              </w:rPr>
+              <w:fldChar w:fldCharType="begin"/>
+            </w:r>
+            <w:r>
+              <w:rPr>
+                <w:noProof/>
+                <w:webHidden/>
+              </w:rPr>
+              <w:instrText xml:space="preserve"> PAGEREF _Toc62230301 \h </w:instrText>
+            </w:r>
+            <w:r>
+              <w:rPr>
+                <w:noProof/>
+                <w:webHidden/>
+              </w:rPr>
+            </w:r>
+            <w:r>
+              <w:rPr>
+                <w:noProof/>
+                <w:webHidden/>
+              </w:rPr>
+              <w:fldChar w:fldCharType="separate"/>
+            </w:r>
+            <w:r>
+              <w:rPr>
+                <w:noProof/>
+                <w:webHidden/>
+              </w:rPr>
+              <w:t>7</w:t>
             </w:r>
             <w:r>
               <w:rPr>
@@ -876,7 +927,7 @@
       <w:pPr>
         <w:pStyle w:val="Heading1"/>
       </w:pPr>
-      <w:bookmarkStart w:id="0" w:name="_Toc62219000"/>
+      <w:bookmarkStart w:id="0" w:name="_Toc62230296"/>
       <w:r>
         <w:lastRenderedPageBreak/>
         <w:t>Design</w:t>
@@ -888,7 +939,7 @@
       <w:pPr>
         <w:pStyle w:val="Heading2"/>
       </w:pPr>
-      <w:bookmarkStart w:id="1" w:name="_Toc62219001"/>
+      <w:bookmarkStart w:id="1" w:name="_Toc62230297"/>
       <w:r>
         <w:t>Identification of need</w:t>
       </w:r>
@@ -961,7 +1012,7 @@
       <w:pPr>
         <w:pStyle w:val="Heading2"/>
       </w:pPr>
-      <w:bookmarkStart w:id="2" w:name="_Toc62219002"/>
+      <w:bookmarkStart w:id="2" w:name="_Toc62230298"/>
       <w:r>
         <w:t>W</w:t>
       </w:r>
@@ -976,28 +1027,29 @@
       </w:r>
       <w:bookmarkEnd w:id="2"/>
     </w:p>
+    <w:p/>
     <w:p>
       <w:r>
         <w:rPr>
           <w:noProof/>
         </w:rPr>
         <w:drawing>
-          <wp:anchor distT="0" distB="0" distL="114300" distR="114300" simplePos="0" relativeHeight="251661312" behindDoc="1" locked="0" layoutInCell="1" allowOverlap="1" wp14:anchorId="4D574613" wp14:editId="02174E3C">
+          <wp:anchor distT="0" distB="0" distL="114300" distR="114300" simplePos="0" relativeHeight="251661312" behindDoc="1" locked="0" layoutInCell="1" allowOverlap="1" wp14:anchorId="4D574613" wp14:editId="109CA076">
             <wp:simplePos x="0" y="0"/>
             <wp:positionH relativeFrom="margin">
-              <wp:align>right</wp:align>
+              <wp:align>center</wp:align>
             </wp:positionH>
             <wp:positionV relativeFrom="paragraph">
-              <wp:posOffset>386080</wp:posOffset>
+              <wp:posOffset>224287</wp:posOffset>
             </wp:positionV>
-            <wp:extent cx="5731510" cy="1811020"/>
-            <wp:effectExtent l="0" t="0" r="2540" b="0"/>
+            <wp:extent cx="6426200" cy="2030095"/>
+            <wp:effectExtent l="0" t="0" r="0" b="8255"/>
             <wp:wrapTight wrapText="bothSides">
               <wp:wrapPolygon edited="0">
                 <wp:start x="0" y="0"/>
-                <wp:lineTo x="0" y="21358"/>
-                <wp:lineTo x="21538" y="21358"/>
-                <wp:lineTo x="21538" y="0"/>
+                <wp:lineTo x="0" y="21485"/>
+                <wp:lineTo x="21515" y="21485"/>
+                <wp:lineTo x="21515" y="0"/>
                 <wp:lineTo x="0" y="0"/>
               </wp:wrapPolygon>
             </wp:wrapTight>
@@ -1015,7 +1067,7 @@
                     </pic:cNvPicPr>
                   </pic:nvPicPr>
                   <pic:blipFill>
-                    <a:blip r:embed="rId7" cstate="print">
+                    <a:blip r:embed="rId8" cstate="print">
                       <a:extLst>
                         <a:ext uri="{28A0092B-C50C-407E-A947-70E740481C1C}">
                           <a14:useLocalDpi xmlns:a14="http://schemas.microsoft.com/office/drawing/2010/main" val="0"/>
@@ -1030,7 +1082,7 @@
                   <pic:spPr bwMode="auto">
                     <a:xfrm>
                       <a:off x="0" y="0"/>
-                      <a:ext cx="5731510" cy="1811020"/>
+                      <a:ext cx="6426200" cy="2030095"/>
                     </a:xfrm>
                     <a:prstGeom prst="rect">
                       <a:avLst/>
@@ -1058,12 +1110,11 @@
     <w:p/>
     <w:p/>
     <w:p/>
-    <w:p/>
     <w:p>
       <w:pPr>
         <w:pStyle w:val="Heading2"/>
       </w:pPr>
-      <w:bookmarkStart w:id="3" w:name="_Toc62219003"/>
+      <w:bookmarkStart w:id="3" w:name="_Toc62230299"/>
       <w:r>
         <w:lastRenderedPageBreak/>
         <w:t>Wireframes</w:t>
@@ -1094,13 +1145,13 @@
           <w:noProof/>
         </w:rPr>
         <w:drawing>
-          <wp:anchor distT="0" distB="0" distL="114300" distR="114300" simplePos="0" relativeHeight="251662336" behindDoc="0" locked="0" layoutInCell="1" allowOverlap="1" wp14:anchorId="24282628" wp14:editId="700BBF20">
+          <wp:anchor distT="0" distB="0" distL="114300" distR="114300" simplePos="0" relativeHeight="251662336" behindDoc="0" locked="0" layoutInCell="1" allowOverlap="1" wp14:anchorId="24282628" wp14:editId="5A23AC34">
             <wp:simplePos x="0" y="0"/>
             <wp:positionH relativeFrom="margin">
-              <wp:posOffset>332105</wp:posOffset>
+              <wp:align>center</wp:align>
             </wp:positionH>
             <wp:positionV relativeFrom="paragraph">
-              <wp:posOffset>4295214</wp:posOffset>
+              <wp:posOffset>4354516</wp:posOffset>
             </wp:positionV>
             <wp:extent cx="5060883" cy="3424531"/>
             <wp:effectExtent l="0" t="0" r="6985" b="5080"/>
@@ -1119,7 +1170,7 @@
                     </pic:cNvPicPr>
                   </pic:nvPicPr>
                   <pic:blipFill>
-                    <a:blip r:embed="rId8" cstate="print">
+                    <a:blip r:embed="rId9" cstate="print">
                       <a:extLst>
                         <a:ext uri="{28A0092B-C50C-407E-A947-70E740481C1C}">
                           <a14:useLocalDpi xmlns:a14="http://schemas.microsoft.com/office/drawing/2010/main" val="0"/>
@@ -1161,13 +1212,13 @@
           <w:noProof/>
         </w:rPr>
         <w:drawing>
-          <wp:anchor distT="0" distB="0" distL="114300" distR="114300" simplePos="0" relativeHeight="251667456" behindDoc="0" locked="0" layoutInCell="1" allowOverlap="1" wp14:anchorId="0064A44E" wp14:editId="03F08478">
+          <wp:anchor distT="0" distB="0" distL="114300" distR="114300" simplePos="0" relativeHeight="251667456" behindDoc="0" locked="0" layoutInCell="1" allowOverlap="1" wp14:anchorId="0064A44E" wp14:editId="32E275B7">
             <wp:simplePos x="0" y="0"/>
             <wp:positionH relativeFrom="margin">
               <wp:align>center</wp:align>
             </wp:positionH>
             <wp:positionV relativeFrom="paragraph">
-              <wp:posOffset>759889</wp:posOffset>
+              <wp:posOffset>592834</wp:posOffset>
             </wp:positionV>
             <wp:extent cx="5060885" cy="2985922"/>
             <wp:effectExtent l="0" t="0" r="6985" b="5080"/>
@@ -1181,82 +1232,6 @@
                 <pic:pic xmlns:pic="http://schemas.openxmlformats.org/drawingml/2006/picture">
                   <pic:nvPicPr>
                     <pic:cNvPr id="0" name="Picture 51"/>
-                    <pic:cNvPicPr>
-                      <a:picLocks noChangeAspect="1" noChangeArrowheads="1"/>
-                    </pic:cNvPicPr>
-                  </pic:nvPicPr>
-                  <pic:blipFill>
-                    <a:blip r:embed="rId9" cstate="print">
-                      <a:extLst>
-                        <a:ext uri="{28A0092B-C50C-407E-A947-70E740481C1C}">
-                          <a14:useLocalDpi xmlns:a14="http://schemas.microsoft.com/office/drawing/2010/main" val="0"/>
-                        </a:ext>
-                      </a:extLst>
-                    </a:blip>
-                    <a:srcRect/>
-                    <a:stretch>
-                      <a:fillRect/>
-                    </a:stretch>
-                  </pic:blipFill>
-                  <pic:spPr bwMode="auto">
-                    <a:xfrm>
-                      <a:off x="0" y="0"/>
-                      <a:ext cx="5060885" cy="2985922"/>
-                    </a:xfrm>
-                    <a:prstGeom prst="rect">
-                      <a:avLst/>
-                    </a:prstGeom>
-                    <a:noFill/>
-                    <a:ln>
-                      <a:noFill/>
-                    </a:ln>
-                  </pic:spPr>
-                </pic:pic>
-              </a:graphicData>
-            </a:graphic>
-            <wp14:sizeRelH relativeFrom="page">
-              <wp14:pctWidth>0</wp14:pctWidth>
-            </wp14:sizeRelH>
-            <wp14:sizeRelV relativeFrom="page">
-              <wp14:pctHeight>0</wp14:pctHeight>
-            </wp14:sizeRelV>
-          </wp:anchor>
-        </w:drawing>
-      </w:r>
-      <w:r>
-        <w:rPr>
-          <w:noProof/>
-        </w:rPr>
-        <w:br w:type="page"/>
-      </w:r>
-    </w:p>
-    <w:p>
-      <w:r>
-        <w:rPr>
-          <w:noProof/>
-        </w:rPr>
-        <w:lastRenderedPageBreak/>
-        <w:drawing>
-          <wp:anchor distT="0" distB="0" distL="114300" distR="114300" simplePos="0" relativeHeight="251665408" behindDoc="0" locked="0" layoutInCell="1" allowOverlap="1" wp14:anchorId="5C5D9192" wp14:editId="165B150B">
-            <wp:simplePos x="0" y="0"/>
-            <wp:positionH relativeFrom="margin">
-              <wp:align>center</wp:align>
-            </wp:positionH>
-            <wp:positionV relativeFrom="paragraph">
-              <wp:posOffset>6238751</wp:posOffset>
-            </wp:positionV>
-            <wp:extent cx="5060885" cy="2985922"/>
-            <wp:effectExtent l="0" t="0" r="6985" b="5080"/>
-            <wp:wrapNone/>
-            <wp:docPr id="45" name="Picture 45"/>
-            <wp:cNvGraphicFramePr>
-              <a:graphicFrameLocks xmlns:a="http://schemas.openxmlformats.org/drawingml/2006/main" noChangeAspect="1"/>
-            </wp:cNvGraphicFramePr>
-            <a:graphic xmlns:a="http://schemas.openxmlformats.org/drawingml/2006/main">
-              <a:graphicData uri="http://schemas.openxmlformats.org/drawingml/2006/picture">
-                <pic:pic xmlns:pic="http://schemas.openxmlformats.org/drawingml/2006/picture">
-                  <pic:nvPicPr>
-                    <pic:cNvPr id="0" name="Picture 49"/>
                     <pic:cNvPicPr>
                       <a:picLocks noChangeAspect="1" noChangeArrowheads="1"/>
                     </pic:cNvPicPr>
@@ -1303,6 +1278,82 @@
         <w:rPr>
           <w:noProof/>
         </w:rPr>
+        <w:br w:type="page"/>
+      </w:r>
+    </w:p>
+    <w:p>
+      <w:r>
+        <w:rPr>
+          <w:noProof/>
+        </w:rPr>
+        <w:lastRenderedPageBreak/>
+        <w:drawing>
+          <wp:anchor distT="0" distB="0" distL="114300" distR="114300" simplePos="0" relativeHeight="251665408" behindDoc="0" locked="0" layoutInCell="1" allowOverlap="1" wp14:anchorId="5C5D9192" wp14:editId="767BBEA7">
+            <wp:simplePos x="0" y="0"/>
+            <wp:positionH relativeFrom="margin">
+              <wp:align>center</wp:align>
+            </wp:positionH>
+            <wp:positionV relativeFrom="paragraph">
+              <wp:posOffset>6238751</wp:posOffset>
+            </wp:positionV>
+            <wp:extent cx="5060885" cy="2985922"/>
+            <wp:effectExtent l="0" t="0" r="6985" b="5080"/>
+            <wp:wrapNone/>
+            <wp:docPr id="45" name="Picture 45"/>
+            <wp:cNvGraphicFramePr>
+              <a:graphicFrameLocks xmlns:a="http://schemas.openxmlformats.org/drawingml/2006/main" noChangeAspect="1"/>
+            </wp:cNvGraphicFramePr>
+            <a:graphic xmlns:a="http://schemas.openxmlformats.org/drawingml/2006/main">
+              <a:graphicData uri="http://schemas.openxmlformats.org/drawingml/2006/picture">
+                <pic:pic xmlns:pic="http://schemas.openxmlformats.org/drawingml/2006/picture">
+                  <pic:nvPicPr>
+                    <pic:cNvPr id="0" name="Picture 49"/>
+                    <pic:cNvPicPr>
+                      <a:picLocks noChangeAspect="1" noChangeArrowheads="1"/>
+                    </pic:cNvPicPr>
+                  </pic:nvPicPr>
+                  <pic:blipFill>
+                    <a:blip r:embed="rId11" cstate="print">
+                      <a:extLst>
+                        <a:ext uri="{28A0092B-C50C-407E-A947-70E740481C1C}">
+                          <a14:useLocalDpi xmlns:a14="http://schemas.microsoft.com/office/drawing/2010/main" val="0"/>
+                        </a:ext>
+                      </a:extLst>
+                    </a:blip>
+                    <a:srcRect/>
+                    <a:stretch>
+                      <a:fillRect/>
+                    </a:stretch>
+                  </pic:blipFill>
+                  <pic:spPr bwMode="auto">
+                    <a:xfrm>
+                      <a:off x="0" y="0"/>
+                      <a:ext cx="5060885" cy="2985922"/>
+                    </a:xfrm>
+                    <a:prstGeom prst="rect">
+                      <a:avLst/>
+                    </a:prstGeom>
+                    <a:noFill/>
+                    <a:ln>
+                      <a:noFill/>
+                    </a:ln>
+                  </pic:spPr>
+                </pic:pic>
+              </a:graphicData>
+            </a:graphic>
+            <wp14:sizeRelH relativeFrom="page">
+              <wp14:pctWidth>0</wp14:pctWidth>
+            </wp14:sizeRelH>
+            <wp14:sizeRelV relativeFrom="page">
+              <wp14:pctHeight>0</wp14:pctHeight>
+            </wp14:sizeRelV>
+          </wp:anchor>
+        </w:drawing>
+      </w:r>
+      <w:r>
+        <w:rPr>
+          <w:noProof/>
+        </w:rPr>
         <w:drawing>
           <wp:anchor distT="0" distB="0" distL="114300" distR="114300" simplePos="0" relativeHeight="251664384" behindDoc="0" locked="0" layoutInCell="1" allowOverlap="1" wp14:anchorId="66054F34" wp14:editId="74865029">
             <wp:simplePos x="0" y="0"/>
@@ -1329,7 +1380,7 @@
                     </pic:cNvPicPr>
                   </pic:nvPicPr>
                   <pic:blipFill>
-                    <a:blip r:embed="rId11" cstate="print">
+                    <a:blip r:embed="rId12" cstate="print">
                       <a:extLst>
                         <a:ext uri="{28A0092B-C50C-407E-A947-70E740481C1C}">
                           <a14:useLocalDpi xmlns:a14="http://schemas.microsoft.com/office/drawing/2010/main" val="0"/>
@@ -1396,7 +1447,7 @@
                     </pic:cNvPicPr>
                   </pic:nvPicPr>
                   <pic:blipFill>
-                    <a:blip r:embed="rId12" cstate="print">
+                    <a:blip r:embed="rId13" cstate="print">
                       <a:extLst>
                         <a:ext uri="{28A0092B-C50C-407E-A947-70E740481C1C}">
                           <a14:useLocalDpi xmlns:a14="http://schemas.microsoft.com/office/drawing/2010/main" val="0"/>
@@ -1444,15 +1495,15 @@
         </w:rPr>
         <w:lastRenderedPageBreak/>
         <w:drawing>
-          <wp:anchor distT="0" distB="0" distL="114300" distR="114300" simplePos="0" relativeHeight="251670528" behindDoc="0" locked="0" layoutInCell="1" allowOverlap="1" wp14:anchorId="63F02FFE" wp14:editId="1EAFEEA1">
+          <wp:anchor distT="0" distB="0" distL="114300" distR="114300" simplePos="0" relativeHeight="251670528" behindDoc="0" locked="0" layoutInCell="1" allowOverlap="1" wp14:anchorId="63F02FFE" wp14:editId="388FF81E">
             <wp:simplePos x="0" y="0"/>
             <wp:positionH relativeFrom="margin">
-              <wp:align>center</wp:align>
+              <wp:posOffset>328295</wp:posOffset>
             </wp:positionH>
             <wp:positionV relativeFrom="paragraph">
-              <wp:posOffset>-820799</wp:posOffset>
+              <wp:posOffset>-717995</wp:posOffset>
             </wp:positionV>
-            <wp:extent cx="5075504" cy="5145232"/>
+            <wp:extent cx="5074920" cy="5144770"/>
             <wp:effectExtent l="0" t="0" r="0" b="0"/>
             <wp:wrapNone/>
             <wp:docPr id="50" name="Picture 50"/>
@@ -1469,7 +1520,7 @@
                     </pic:cNvPicPr>
                   </pic:nvPicPr>
                   <pic:blipFill>
-                    <a:blip r:embed="rId13">
+                    <a:blip r:embed="rId14">
                       <a:extLst>
                         <a:ext uri="{28A0092B-C50C-407E-A947-70E740481C1C}">
                           <a14:useLocalDpi xmlns:a14="http://schemas.microsoft.com/office/drawing/2010/main" val="0"/>
@@ -1484,7 +1535,7 @@
                   <pic:spPr bwMode="auto">
                     <a:xfrm>
                       <a:off x="0" y="0"/>
-                      <a:ext cx="5075504" cy="5145232"/>
+                      <a:ext cx="5074920" cy="5144770"/>
                     </a:xfrm>
                     <a:prstGeom prst="rect">
                       <a:avLst/>
@@ -1511,13 +1562,13 @@
           <w:noProof/>
         </w:rPr>
         <w:drawing>
-          <wp:anchor distT="0" distB="0" distL="114300" distR="114300" simplePos="0" relativeHeight="251668480" behindDoc="0" locked="0" layoutInCell="1" allowOverlap="1" wp14:anchorId="6B055A4C" wp14:editId="1B8E85FF">
+          <wp:anchor distT="0" distB="0" distL="114300" distR="114300" simplePos="0" relativeHeight="251668480" behindDoc="0" locked="0" layoutInCell="1" allowOverlap="1" wp14:anchorId="6B055A4C" wp14:editId="3464E2D9">
             <wp:simplePos x="0" y="0"/>
             <wp:positionH relativeFrom="margin">
-              <wp:align>center</wp:align>
+              <wp:posOffset>328295</wp:posOffset>
             </wp:positionH>
             <wp:positionV relativeFrom="paragraph">
-              <wp:posOffset>4411996</wp:posOffset>
+              <wp:posOffset>4505135</wp:posOffset>
             </wp:positionV>
             <wp:extent cx="5075504" cy="5115429"/>
             <wp:effectExtent l="0" t="0" r="0" b="0"/>
@@ -1536,7 +1587,7 @@
                     </pic:cNvPicPr>
                   </pic:nvPicPr>
                   <pic:blipFill>
-                    <a:blip r:embed="rId14">
+                    <a:blip r:embed="rId15">
                       <a:extLst>
                         <a:ext uri="{28A0092B-C50C-407E-A947-70E740481C1C}">
                           <a14:useLocalDpi xmlns:a14="http://schemas.microsoft.com/office/drawing/2010/main" val="0"/>
@@ -1578,86 +1629,20 @@
       </w:r>
     </w:p>
     <w:p>
+      <w:bookmarkStart w:id="4" w:name="_Toc62230300"/>
       <w:r>
         <w:rPr>
           <w:noProof/>
         </w:rPr>
         <w:lastRenderedPageBreak/>
         <w:drawing>
-          <wp:anchor distT="0" distB="0" distL="114300" distR="114300" simplePos="0" relativeHeight="251663360" behindDoc="0" locked="0" layoutInCell="1" allowOverlap="1" wp14:anchorId="5B483CCA" wp14:editId="47F19F5A">
+          <wp:anchor distT="0" distB="0" distL="114300" distR="114300" simplePos="0" relativeHeight="251669504" behindDoc="0" locked="0" layoutInCell="1" allowOverlap="1" wp14:anchorId="55FF5544" wp14:editId="3866ECE3">
             <wp:simplePos x="0" y="0"/>
             <wp:positionH relativeFrom="margin">
               <wp:align>center</wp:align>
             </wp:positionH>
             <wp:positionV relativeFrom="paragraph">
-              <wp:posOffset>5709087</wp:posOffset>
-            </wp:positionV>
-            <wp:extent cx="5077754" cy="2935313"/>
-            <wp:effectExtent l="0" t="0" r="8890" b="0"/>
-            <wp:wrapNone/>
-            <wp:docPr id="43" name="Picture 43"/>
-            <wp:cNvGraphicFramePr>
-              <a:graphicFrameLocks xmlns:a="http://schemas.openxmlformats.org/drawingml/2006/main" noChangeAspect="1"/>
-            </wp:cNvGraphicFramePr>
-            <a:graphic xmlns:a="http://schemas.openxmlformats.org/drawingml/2006/main">
-              <a:graphicData uri="http://schemas.openxmlformats.org/drawingml/2006/picture">
-                <pic:pic xmlns:pic="http://schemas.openxmlformats.org/drawingml/2006/picture">
-                  <pic:nvPicPr>
-                    <pic:cNvPr id="0" name="Picture 47"/>
-                    <pic:cNvPicPr>
-                      <a:picLocks noChangeAspect="1" noChangeArrowheads="1"/>
-                    </pic:cNvPicPr>
-                  </pic:nvPicPr>
-                  <pic:blipFill>
-                    <a:blip r:embed="rId15" cstate="print">
-                      <a:extLst>
-                        <a:ext uri="{28A0092B-C50C-407E-A947-70E740481C1C}">
-                          <a14:useLocalDpi xmlns:a14="http://schemas.microsoft.com/office/drawing/2010/main" val="0"/>
-                        </a:ext>
-                      </a:extLst>
-                    </a:blip>
-                    <a:srcRect/>
-                    <a:stretch>
-                      <a:fillRect/>
-                    </a:stretch>
-                  </pic:blipFill>
-                  <pic:spPr bwMode="auto">
-                    <a:xfrm>
-                      <a:off x="0" y="0"/>
-                      <a:ext cx="5077754" cy="2935313"/>
-                    </a:xfrm>
-                    <a:prstGeom prst="rect">
-                      <a:avLst/>
-                    </a:prstGeom>
-                    <a:noFill/>
-                    <a:ln>
-                      <a:noFill/>
-                    </a:ln>
-                  </pic:spPr>
-                </pic:pic>
-              </a:graphicData>
-            </a:graphic>
-            <wp14:sizeRelH relativeFrom="page">
-              <wp14:pctWidth>0</wp14:pctWidth>
-            </wp14:sizeRelH>
-            <wp14:sizeRelV relativeFrom="page">
-              <wp14:pctHeight>0</wp14:pctHeight>
-            </wp14:sizeRelV>
-          </wp:anchor>
-        </w:drawing>
-      </w:r>
-      <w:r>
-        <w:rPr>
-          <w:noProof/>
-        </w:rPr>
-        <w:drawing>
-          <wp:anchor distT="0" distB="0" distL="114300" distR="114300" simplePos="0" relativeHeight="251669504" behindDoc="0" locked="0" layoutInCell="1" allowOverlap="1" wp14:anchorId="55FF5544" wp14:editId="4BB3290C">
-            <wp:simplePos x="0" y="0"/>
-            <wp:positionH relativeFrom="margin">
-              <wp:align>center</wp:align>
-            </wp:positionH>
-            <wp:positionV relativeFrom="paragraph">
-              <wp:posOffset>153026</wp:posOffset>
+              <wp:posOffset>293898</wp:posOffset>
             </wp:positionV>
             <wp:extent cx="5075504" cy="5135110"/>
             <wp:effectExtent l="0" t="0" r="0" b="8890"/>
@@ -1714,12 +1699,96 @@
         </w:drawing>
       </w:r>
       <w:r>
+        <w:rPr>
+          <w:noProof/>
+        </w:rPr>
+        <w:drawing>
+          <wp:anchor distT="0" distB="0" distL="114300" distR="114300" simplePos="0" relativeHeight="251663360" behindDoc="0" locked="0" layoutInCell="1" allowOverlap="1" wp14:anchorId="5B483CCA" wp14:editId="250FB44F">
+            <wp:simplePos x="0" y="0"/>
+            <wp:positionH relativeFrom="margin">
+              <wp:align>center</wp:align>
+            </wp:positionH>
+            <wp:positionV relativeFrom="paragraph">
+              <wp:posOffset>5743649</wp:posOffset>
+            </wp:positionV>
+            <wp:extent cx="5077754" cy="2935313"/>
+            <wp:effectExtent l="0" t="0" r="8890" b="0"/>
+            <wp:wrapNone/>
+            <wp:docPr id="43" name="Picture 43"/>
+            <wp:cNvGraphicFramePr>
+              <a:graphicFrameLocks xmlns:a="http://schemas.openxmlformats.org/drawingml/2006/main" noChangeAspect="1"/>
+            </wp:cNvGraphicFramePr>
+            <a:graphic xmlns:a="http://schemas.openxmlformats.org/drawingml/2006/main">
+              <a:graphicData uri="http://schemas.openxmlformats.org/drawingml/2006/picture">
+                <pic:pic xmlns:pic="http://schemas.openxmlformats.org/drawingml/2006/picture">
+                  <pic:nvPicPr>
+                    <pic:cNvPr id="0" name="Picture 47"/>
+                    <pic:cNvPicPr>
+                      <a:picLocks noChangeAspect="1" noChangeArrowheads="1"/>
+                    </pic:cNvPicPr>
+                  </pic:nvPicPr>
+                  <pic:blipFill>
+                    <a:blip r:embed="rId17" cstate="print">
+                      <a:extLst>
+                        <a:ext uri="{28A0092B-C50C-407E-A947-70E740481C1C}">
+                          <a14:useLocalDpi xmlns:a14="http://schemas.microsoft.com/office/drawing/2010/main" val="0"/>
+                        </a:ext>
+                      </a:extLst>
+                    </a:blip>
+                    <a:srcRect/>
+                    <a:stretch>
+                      <a:fillRect/>
+                    </a:stretch>
+                  </pic:blipFill>
+                  <pic:spPr bwMode="auto">
+                    <a:xfrm>
+                      <a:off x="0" y="0"/>
+                      <a:ext cx="5077754" cy="2935313"/>
+                    </a:xfrm>
+                    <a:prstGeom prst="rect">
+                      <a:avLst/>
+                    </a:prstGeom>
+                    <a:noFill/>
+                    <a:ln>
+                      <a:noFill/>
+                    </a:ln>
+                  </pic:spPr>
+                </pic:pic>
+              </a:graphicData>
+            </a:graphic>
+            <wp14:sizeRelH relativeFrom="page">
+              <wp14:pctWidth>0</wp14:pctWidth>
+            </wp14:sizeRelH>
+            <wp14:sizeRelV relativeFrom="page">
+              <wp14:pctHeight>0</wp14:pctHeight>
+            </wp14:sizeRelV>
+          </wp:anchor>
+        </w:drawing>
+      </w:r>
+      <w:bookmarkEnd w:id="4"/>
+      <w:r>
         <w:br w:type="page"/>
       </w:r>
+    </w:p>
+    <w:p>
+      <w:pPr>
+        <w:pStyle w:val="Heading2"/>
+      </w:pPr>
+      <w:bookmarkStart w:id="5" w:name="_Toc62230301"/>
+      <w:r>
+        <w:lastRenderedPageBreak/>
+        <w:t>Written evaluation</w:t>
+      </w:r>
+      <w:bookmarkEnd w:id="5"/>
     </w:p>
     <w:p/>
+    <w:p>
+      <w:r>
+        <w:t xml:space="preserve">Creating the final product was a process </w:t>
+      </w:r>
+    </w:p>
     <w:sectPr>
-      <w:footerReference w:type="default" r:id="rId17"/>
+      <w:footerReference w:type="default" r:id="rId18"/>
       <w:pgSz w:w="11906" w:h="16838"/>
       <w:pgMar w:top="1440" w:right="1440" w:bottom="1440" w:left="1440" w:header="708" w:footer="708" w:gutter="0"/>
       <w:pgNumType w:start="0"/>
@@ -2940,4 +3009,23 @@
     </a:ext>
   </a:extLst>
 </a:theme>
+</file>
+
+<file path=customXml/item1.xml><?xml version="1.0" encoding="utf-8"?>
+<CoverPageProperties xmlns="http://schemas.microsoft.com/office/2006/coverPageProps">
+  <PublishDate>2021</PublishDate>
+  <Abstract/>
+  <CompanyAddress/>
+  <CompanyPhone/>
+  <CompanyFax/>
+  <CompanyEmail/>
+</CoverPageProperties>
+</file>
+
+<file path=customXml/itemProps1.xml><?xml version="1.0" encoding="utf-8"?>
+<ds:datastoreItem xmlns:ds="http://schemas.openxmlformats.org/officeDocument/2006/customXml" ds:itemID="{55AF091B-3C7A-41E3-B477-F2FDAA23CFDA}">
+  <ds:schemaRefs>
+    <ds:schemaRef ds:uri="http://schemas.microsoft.com/office/2006/coverPageProps"/>
+  </ds:schemaRefs>
+</ds:datastoreItem>
 </file>
</xml_diff>